<commit_message>
add checkHashs request to rest api doc
</commit_message>
<xml_diff>
--- a/etc/doc/restAPI.docx
+++ b/etc/doc/restAPI.docx
@@ -2030,10 +2030,7 @@
         <w:ind w:left="119" w:firstLine="0"/>
       </w:pPr>
       <w:r>
-        <w:t>Pour vérifier la création du volume et son emplacement sur votre machine, on peut utiliser la commande suiv</w:t>
-      </w:r>
-      <w:r>
-        <w:t>ante :</w:t>
+        <w:t>Pour vérifier la création du volume et son emplacement sur votre machine, on peut utiliser la commande suivante :</w:t>
       </w:r>
     </w:p>
     <w:p>
@@ -2362,15 +2359,7 @@
           <w:sz w:val="24"/>
           <w:lang w:val="en-GB"/>
         </w:rPr>
-        <w:t>8.243:7070" docke</w:t>
-      </w:r>
-      <w:r>
-        <w:rPr>
-          <w:b/>
-          <w:sz w:val="24"/>
-          <w:lang w:val="en-GB"/>
-        </w:rPr>
-        <w:t>r.registry.kalimadb.com/</w:t>
+        <w:t>8.243:7070" docker.registry.kalimadb.com/</w:t>
       </w:r>
       <w:proofErr w:type="spellStart"/>
       <w:r>
@@ -3126,14 +3115,7 @@
           <w:rFonts w:ascii="Arial" w:hAnsi="Arial"/>
           <w:sz w:val="24"/>
         </w:rPr>
-        <w:t>dé</w:t>
-      </w:r>
-      <w:r>
-        <w:rPr>
-          <w:rFonts w:ascii="Arial" w:hAnsi="Arial"/>
-          <w:sz w:val="24"/>
-        </w:rPr>
-        <w:t>faut.</w:t>
+        <w:t>défaut.</w:t>
       </w:r>
       <w:r>
         <w:rPr>
@@ -3520,13 +3502,7 @@
         <w:rPr>
           <w:sz w:val="24"/>
         </w:rPr>
-        <w:t xml:space="preserve">: spécifie un nom avec lequel vous pouvez faire référence à </w:t>
-      </w:r>
-      <w:r>
-        <w:rPr>
-          <w:sz w:val="24"/>
-        </w:rPr>
-        <w:t>votre</w:t>
+        <w:t>: spécifie un nom avec lequel vous pouvez faire référence à votre</w:t>
       </w:r>
       <w:r>
         <w:rPr>
@@ -5287,13 +5263,7 @@
         <w:rPr>
           <w:sz w:val="24"/>
         </w:rPr>
-        <w:t xml:space="preserve">La repose est un tableau de string qui contient </w:t>
-      </w:r>
-      <w:r>
-        <w:rPr>
-          <w:sz w:val="24"/>
-        </w:rPr>
-        <w:t xml:space="preserve">la liste des </w:t>
+        <w:t xml:space="preserve">La repose est un tableau de string qui contient la liste des </w:t>
       </w:r>
       <w:proofErr w:type="spellStart"/>
       <w:r>
@@ -5865,13 +5835,7 @@
         <w:rPr>
           <w:sz w:val="24"/>
         </w:rPr>
-        <w:t>résulta</w:t>
-      </w:r>
-      <w:r>
-        <w:rPr>
-          <w:sz w:val="24"/>
-        </w:rPr>
-        <w:t>t</w:t>
+        <w:t>résultat</w:t>
       </w:r>
       <w:r>
         <w:rPr>
@@ -6546,13 +6510,7 @@
         <w:rPr>
           <w:sz w:val="24"/>
         </w:rPr>
-        <w:t xml:space="preserve"> : le forma</w:t>
-      </w:r>
-      <w:r>
-        <w:rPr>
-          <w:sz w:val="24"/>
-        </w:rPr>
-        <w:t xml:space="preserve">t de donnée choisi pour un </w:t>
+        <w:t xml:space="preserve"> : le format de donnée choisi pour un </w:t>
       </w:r>
       <w:proofErr w:type="spellStart"/>
       <w:r>
@@ -6775,13 +6733,7 @@
         <w:rPr>
           <w:sz w:val="24"/>
         </w:rPr>
-        <w:t>Le champs « b</w:t>
-      </w:r>
-      <w:r>
-        <w:rPr>
-          <w:sz w:val="24"/>
-        </w:rPr>
-        <w:t xml:space="preserve">ody » est encodé en Base64 afin de supporter divers types de données : </w:t>
+        <w:t xml:space="preserve">Le champs « body » est encodé en Base64 afin de supporter divers types de données : </w:t>
       </w:r>
       <w:proofErr w:type="spellStart"/>
       <w:r>
@@ -11003,13 +10955,7 @@
         <w:rPr>
           <w:sz w:val="24"/>
         </w:rPr>
-        <w:t>Dans u</w:t>
-      </w:r>
-      <w:r>
-        <w:rPr>
-          <w:sz w:val="24"/>
-        </w:rPr>
-        <w:t xml:space="preserve">n </w:t>
+        <w:t xml:space="preserve">Dans un </w:t>
       </w:r>
       <w:proofErr w:type="spellStart"/>
       <w:r>
@@ -12227,15 +12173,7 @@
           <w:sz w:val="24"/>
           <w:lang w:val="en-GB"/>
         </w:rPr>
-        <w:t>vale</w:t>
-      </w:r>
-      <w:r>
-        <w:rPr>
-          <w:rFonts w:ascii="Arial" w:hAnsi="Arial"/>
-          <w:sz w:val="24"/>
-          <w:lang w:val="en-GB"/>
-        </w:rPr>
-        <w:t>ur</w:t>
+        <w:t>valeur</w:t>
       </w:r>
       <w:proofErr w:type="spellEnd"/>
       <w:r>
@@ -12607,13 +12545,7 @@
         <w:rPr>
           <w:rFonts w:ascii="Arial" w:hAnsi="Arial"/>
         </w:rPr>
-        <w:t xml:space="preserve"> de type</w:t>
-      </w:r>
-      <w:r>
-        <w:rPr>
-          <w:rFonts w:ascii="Arial" w:hAnsi="Arial"/>
-        </w:rPr>
-        <w:t xml:space="preserve"> </w:t>
+        <w:t xml:space="preserve"> de type </w:t>
       </w:r>
       <w:proofErr w:type="spellStart"/>
       <w:r>
@@ -12830,10 +12762,7 @@
       </w:r>
       <w:proofErr w:type="spellEnd"/>
       <w:r>
-        <w:t xml:space="preserve"> --data "/?act</w:t>
-      </w:r>
-      <w:r>
-        <w:t>ion=</w:t>
+        <w:t xml:space="preserve"> --data "/?action=</w:t>
       </w:r>
       <w:proofErr w:type="spellStart"/>
       <w:r>
@@ -12857,10 +12786,7 @@
       </w:r>
       <w:proofErr w:type="spellEnd"/>
       <w:r>
-        <w:t>" --data "body=eyJrZXkiOiJ0ZXN0RG9ja2VyIiwidHRsIjotMSwiZmllbGQxIjoidHJ1ZSI sImZpZWxkMiI6InRlc3REb2NrZXIiLCJmaWVsZDMiOiIxMDAuMCIsImZpZW xkNCI6IjIwIiwiZmllbGQ1IjpbeyJrZXkiOiJrZXkxIiwidmFsIjoidmFsMSJ9LHsia 2V5Ijoia2V</w:t>
-      </w:r>
-      <w:r>
-        <w:t>5MiIsInZhbCI6InZhbDIifV0sImZpZWxkNiI6WyJ2YWwxIiwidmFs MiIsInZhbDMiXSwiZmllbGQ3IjoiTm92IDA1LCAyMDIwIDEyOjE3OjAwIEFNI n0=" --data "key=</w:t>
+        <w:t>" --data "body=eyJrZXkiOiJ0ZXN0RG9ja2VyIiwidHRsIjotMSwiZmllbGQxIjoidHJ1ZSI sImZpZWxkMiI6InRlc3REb2NrZXIiLCJmaWVsZDMiOiIxMDAuMCIsImZpZW xkNCI6IjIwIiwiZmllbGQ1IjpbeyJrZXkiOiJrZXkxIiwidmFsIjoidmFsMSJ9LHsia 2V5Ijoia2V5MiIsInZhbCI6InZhbDIifV0sImZpZWxkNiI6WyJ2YWwxIiwidmFs MiIsInZhbDMiXSwiZmllbGQ3IjoiTm92IDA1LCAyMDIwIDEyOjE3OjAwIEFNI n0=" --data "key=</w:t>
       </w:r>
       <w:proofErr w:type="spellStart"/>
       <w:r>
@@ -12950,13 +12876,7 @@
         <w:rPr>
           <w:lang w:val="en-GB"/>
         </w:rPr>
-        <w:t>",</w:t>
-      </w:r>
-      <w:r>
-        <w:rPr>
-          <w:lang w:val="en-GB"/>
-        </w:rPr>
-        <w:t>"</w:t>
+        <w:t>","</w:t>
       </w:r>
       <w:proofErr w:type="spellStart"/>
       <w:r>
@@ -14694,14 +14614,7 @@
           <w:spacing w:val="-1"/>
           <w:lang w:val="en-GB"/>
         </w:rPr>
-        <w:t>hash</w:t>
-      </w:r>
-      <w:r>
-        <w:rPr>
-          <w:spacing w:val="-1"/>
-          <w:lang w:val="en-GB"/>
-        </w:rPr>
-        <w:t>2</w:t>
+        <w:t>hash2</w:t>
       </w:r>
       <w:r>
         <w:rPr>
@@ -14953,14 +14866,7 @@
           <w:rFonts w:ascii="Arial" w:hAnsi="Arial"/>
           <w:sz w:val="24"/>
         </w:rPr>
-        <w:t>l’opér</w:t>
-      </w:r>
-      <w:r>
-        <w:rPr>
-          <w:rFonts w:ascii="Arial" w:hAnsi="Arial"/>
-          <w:sz w:val="24"/>
-        </w:rPr>
-        <w:t>ation</w:t>
+        <w:t>l’opération</w:t>
       </w:r>
       <w:r>
         <w:rPr>
@@ -15396,10 +15302,7 @@
         <w:t xml:space="preserve">. </w:t>
       </w:r>
       <w:r>
-        <w:t xml:space="preserve">Ces requêtes sont utilisées dans la suite de </w:t>
-      </w:r>
-      <w:r>
-        <w:t>ce document.</w:t>
+        <w:t>Ces requêtes sont utilisées dans la suite de ce document.</w:t>
       </w:r>
     </w:p>
     <w:p>
@@ -15694,13 +15597,7 @@
         <w:rPr>
           <w:lang w:val="en-GB"/>
         </w:rPr>
-        <w:t>/?nodeAction=betweenDates&amp;cachePath=xx&amp;fro</w:t>
-      </w:r>
-      <w:r>
-        <w:rPr>
-          <w:lang w:val="en-GB"/>
-        </w:rPr>
-        <w:t>mDate=yy&amp;toDate=zz&amp;userI d=kk</w:t>
+        <w:t>/?nodeAction=betweenDates&amp;cachePath=xx&amp;fromDate=yy&amp;toDate=zz&amp;userI d=kk</w:t>
       </w:r>
     </w:p>
     <w:p>
@@ -16178,13 +16075,7 @@
           <w:sz w:val="24"/>
         </w:rPr>
         <w:lastRenderedPageBreak/>
-        <w:t>R</w:t>
-      </w:r>
-      <w:r>
-        <w:rPr>
-          <w:sz w:val="24"/>
-        </w:rPr>
-        <w:t>emarques</w:t>
+        <w:t>Remarques</w:t>
       </w:r>
       <w:r>
         <w:rPr>
@@ -16501,13 +16392,7 @@
         <w:rPr>
           <w:sz w:val="24"/>
         </w:rPr>
-        <w:t>Afin de faire la différence entre la recherche de chaque utilisateur, le cha</w:t>
-      </w:r>
-      <w:r>
-        <w:rPr>
-          <w:sz w:val="24"/>
-        </w:rPr>
-        <w:t xml:space="preserve">mps « </w:t>
+        <w:t xml:space="preserve">Afin de faire la différence entre la recherche de chaque utilisateur, le champs « </w:t>
       </w:r>
       <w:proofErr w:type="spellStart"/>
       <w:r>
@@ -16723,10 +16608,7 @@
         <w:t xml:space="preserve">. </w:t>
       </w:r>
       <w:r>
-        <w:t xml:space="preserve">Ces requêtes sont utilisées dans la suite de </w:t>
-      </w:r>
-      <w:r>
-        <w:t>ce document.</w:t>
+        <w:t>Ces requêtes sont utilisées dans la suite de ce document.</w:t>
       </w:r>
     </w:p>
     <w:p>
@@ -16859,13 +16741,7 @@
         <w:rPr>
           <w:lang w:val="en-GB"/>
         </w:rPr>
-        <w:t>=201104_</w:t>
-      </w:r>
-      <w:r>
-        <w:rPr>
-          <w:lang w:val="en-GB"/>
-        </w:rPr>
-        <w:t>120000&amp;toDate=201104_230000&amp;userId=</w:t>
+        <w:t>=201104_120000&amp;toDate=201104_230000&amp;userId=</w:t>
       </w:r>
       <w:proofErr w:type="spellStart"/>
       <w:r>
@@ -18079,13 +17955,7 @@
         <w:rPr>
           <w:sz w:val="24"/>
         </w:rPr>
-        <w:t>Cha</w:t>
-      </w:r>
-      <w:r>
-        <w:rPr>
-          <w:sz w:val="24"/>
-        </w:rPr>
-        <w:t>que record possède un numéro de séquence, une clé et un body. Le body est encodé en</w:t>
+        <w:t>Chaque record possède un numéro de séquence, une clé et un body. Le body est encodé en</w:t>
       </w:r>
       <w:r>
         <w:rPr>
@@ -18346,10 +18216,7 @@
         <w:t xml:space="preserve">. </w:t>
       </w:r>
       <w:r>
-        <w:t xml:space="preserve">Ces requêtes sont utilisées dans la suite de </w:t>
-      </w:r>
-      <w:r>
-        <w:t>ce document.</w:t>
+        <w:t>Ces requêtes sont utilisées dans la suite de ce document.</w:t>
       </w:r>
     </w:p>
     <w:p>
@@ -18645,13 +18512,7 @@
         <w:rPr>
           <w:sz w:val="24"/>
         </w:rPr>
-        <w:t>La valeur du critère supporte les ex</w:t>
-      </w:r>
-      <w:r>
-        <w:rPr>
-          <w:sz w:val="24"/>
-        </w:rPr>
-        <w:t>pressions régulières pour définir un modèle de recherche. Par exemple, renvoyez toutes les valeurs d'un critère commençant par la lettre A :</w:t>
+        <w:t>La valeur du critère supporte les expressions régulières pour définir un modèle de recherche. Par exemple, renvoyez toutes les valeurs d'un critère commençant par la lettre A :</w:t>
       </w:r>
       <w:r>
         <w:rPr>
@@ -20018,13 +19879,7 @@
         <w:rPr>
           <w:sz w:val="24"/>
         </w:rPr>
-        <w:t>Par défaut, cette requête retourne les 20 premiers records du résultat. Afin</w:t>
-      </w:r>
-      <w:r>
-        <w:rPr>
-          <w:sz w:val="24"/>
-        </w:rPr>
-        <w:t xml:space="preserve"> de visualiser le reste du résultat, les requêtes « </w:t>
+        <w:t xml:space="preserve">Par défaut, cette requête retourne les 20 premiers records du résultat. Afin de visualiser le reste du résultat, les requêtes « </w:t>
       </w:r>
       <w:proofErr w:type="spellStart"/>
       <w:r>
@@ -20154,13 +20009,7 @@
         <w:rPr>
           <w:sz w:val="24"/>
         </w:rPr>
-        <w:t>La valeur du regex supporte les expressions régulières pour déf</w:t>
-      </w:r>
-      <w:r>
-        <w:rPr>
-          <w:sz w:val="24"/>
-        </w:rPr>
-        <w:t>inir un modèle de recherche. Par exemple</w:t>
+        <w:t>La valeur du regex supporte les expressions régulières pour définir un modèle de recherche. Par exemple</w:t>
       </w:r>
       <w:r>
         <w:rPr>
@@ -20428,10 +20277,7 @@
       </w:r>
       <w:proofErr w:type="spellEnd"/>
       <w:r>
-        <w:t xml:space="preserve"> de type string des records q</w:t>
-      </w:r>
-      <w:r>
-        <w:t>ui contiennent la valeur</w:t>
+        <w:t xml:space="preserve"> de type string des records qui contiennent la valeur</w:t>
       </w:r>
     </w:p>
     <w:p>
@@ -23941,13 +23787,7 @@
         <w:rPr>
           <w:lang w:val="en-GB"/>
         </w:rPr>
-        <w:t>curl 'http://localhost:9000/</w:t>
-      </w:r>
-      <w:r>
-        <w:rPr>
-          <w:lang w:val="en-GB"/>
-        </w:rPr>
-        <w:t>?nodeAction=firstSearch&amp;cachePath=/test/string&amp;size</w:t>
+        <w:t>curl 'http://localhost:9000/?nodeAction=firstSearch&amp;cachePath=/test/string&amp;size</w:t>
       </w:r>
     </w:p>
     <w:p>
@@ -24917,13 +24757,7 @@
         <w:rPr>
           <w:sz w:val="24"/>
         </w:rPr>
-        <w:t>séquence</w:t>
-      </w:r>
-      <w:r>
-        <w:rPr>
-          <w:sz w:val="24"/>
-        </w:rPr>
-        <w:t>,</w:t>
+        <w:t>séquence,</w:t>
       </w:r>
       <w:r>
         <w:rPr>
@@ -25118,12 +24952,692 @@
     </w:p>
     <w:p>
       <w:pPr>
+        <w:pStyle w:val="Paragraphedeliste"/>
+        <w:numPr>
+          <w:ilvl w:val="1"/>
+          <w:numId w:val="28"/>
+        </w:numPr>
+        <w:tabs>
+          <w:tab w:val="left" w:pos="840"/>
+        </w:tabs>
+        <w:spacing w:before="1"/>
+        <w:ind w:hanging="361"/>
+        <w:rPr>
+          <w:rFonts w:ascii="Arial" w:hAnsi="Arial"/>
+          <w:sz w:val="24"/>
+        </w:rPr>
+      </w:pPr>
+      <w:r>
+        <w:rPr>
+          <w:rFonts w:ascii="Arial" w:hAnsi="Arial"/>
+          <w:sz w:val="24"/>
+        </w:rPr>
+        <w:lastRenderedPageBreak/>
+        <w:t xml:space="preserve">Vérification du hash </w:t>
+      </w:r>
+      <w:r>
+        <w:rPr>
+          <w:rFonts w:ascii="Arial" w:hAnsi="Arial"/>
+          <w:sz w:val="24"/>
+        </w:rPr>
+        <w:t>d’un</w:t>
+      </w:r>
+      <w:r>
+        <w:rPr>
+          <w:rFonts w:ascii="Arial" w:hAnsi="Arial"/>
+          <w:sz w:val="24"/>
+        </w:rPr>
+        <w:t xml:space="preserve"> ou de plusieurs</w:t>
+      </w:r>
+      <w:r>
+        <w:rPr>
+          <w:rFonts w:ascii="Arial" w:hAnsi="Arial"/>
+          <w:spacing w:val="-17"/>
+          <w:sz w:val="24"/>
+        </w:rPr>
+        <w:t xml:space="preserve"> </w:t>
+      </w:r>
+      <w:proofErr w:type="spellStart"/>
+      <w:r>
+        <w:rPr>
+          <w:rFonts w:ascii="Arial" w:hAnsi="Arial"/>
+          <w:sz w:val="24"/>
+        </w:rPr>
+        <w:t>cachePath</w:t>
+      </w:r>
+      <w:proofErr w:type="spellEnd"/>
+      <w:r>
+        <w:rPr>
+          <w:rFonts w:ascii="Arial" w:hAnsi="Arial"/>
+          <w:spacing w:val="-20"/>
+          <w:sz w:val="24"/>
+        </w:rPr>
+        <w:t xml:space="preserve"> </w:t>
+      </w:r>
+      <w:r>
+        <w:rPr>
+          <w:rFonts w:ascii="Arial" w:hAnsi="Arial"/>
+          <w:sz w:val="24"/>
+        </w:rPr>
+        <w:t>:</w:t>
+      </w:r>
+      <w:r>
+        <w:rPr>
+          <w:rFonts w:ascii="Arial" w:hAnsi="Arial"/>
+          <w:spacing w:val="-18"/>
+          <w:sz w:val="24"/>
+        </w:rPr>
+        <w:t xml:space="preserve"> </w:t>
+      </w:r>
+    </w:p>
+    <w:p>
+      <w:pPr>
+        <w:pStyle w:val="Titre2"/>
+        <w:numPr>
+          <w:ilvl w:val="2"/>
+          <w:numId w:val="28"/>
+        </w:numPr>
+        <w:tabs>
+          <w:tab w:val="left" w:pos="1560"/>
+        </w:tabs>
+        <w:spacing w:before="23"/>
+        <w:ind w:hanging="361"/>
+        <w:rPr>
+          <w:lang w:val="en-GB"/>
+        </w:rPr>
+      </w:pPr>
+      <w:proofErr w:type="spellStart"/>
+      <w:r>
+        <w:rPr>
+          <w:b w:val="0"/>
+          <w:lang w:val="en-GB"/>
+        </w:rPr>
+        <w:t>Requête</w:t>
+      </w:r>
+      <w:proofErr w:type="spellEnd"/>
+      <w:r>
+        <w:rPr>
+          <w:b w:val="0"/>
+          <w:lang w:val="en-GB"/>
+        </w:rPr>
+        <w:t xml:space="preserve"> :</w:t>
+      </w:r>
+      <w:r>
+        <w:rPr>
+          <w:b w:val="0"/>
+          <w:spacing w:val="-3"/>
+          <w:lang w:val="en-GB"/>
+        </w:rPr>
+        <w:t xml:space="preserve"> </w:t>
+      </w:r>
+      <w:r>
+        <w:rPr>
+          <w:lang w:val="en-GB"/>
+        </w:rPr>
+        <w:t>/?</w:t>
+      </w:r>
+      <w:proofErr w:type="spellStart"/>
+      <w:r>
+        <w:rPr>
+          <w:lang w:val="en-GB"/>
+        </w:rPr>
+        <w:t>nodeAction</w:t>
+      </w:r>
+      <w:proofErr w:type="spellEnd"/>
+      <w:r>
+        <w:rPr>
+          <w:lang w:val="en-GB"/>
+        </w:rPr>
+        <w:t>=</w:t>
+      </w:r>
+      <w:proofErr w:type="spellStart"/>
+      <w:r>
+        <w:rPr>
+          <w:lang w:val="en-GB"/>
+        </w:rPr>
+        <w:t>checkHashs</w:t>
+      </w:r>
+      <w:r>
+        <w:rPr>
+          <w:lang w:val="en-GB"/>
+        </w:rPr>
+        <w:t>&amp;cache</w:t>
+      </w:r>
+      <w:r>
+        <w:rPr>
+          <w:lang w:val="en-GB"/>
+        </w:rPr>
+        <w:t>List</w:t>
+      </w:r>
+      <w:proofErr w:type="spellEnd"/>
+      <w:r>
+        <w:rPr>
+          <w:lang w:val="en-GB"/>
+        </w:rPr>
+        <w:t>=xx</w:t>
+      </w:r>
+    </w:p>
+    <w:p>
+      <w:pPr>
+        <w:pStyle w:val="Paragraphedeliste"/>
+        <w:numPr>
+          <w:ilvl w:val="2"/>
+          <w:numId w:val="28"/>
+        </w:numPr>
+        <w:tabs>
+          <w:tab w:val="left" w:pos="1560"/>
+        </w:tabs>
+        <w:spacing w:before="22"/>
+        <w:ind w:hanging="361"/>
+        <w:rPr>
+          <w:sz w:val="24"/>
+        </w:rPr>
+      </w:pPr>
+      <w:r>
+        <w:rPr>
+          <w:sz w:val="24"/>
+        </w:rPr>
+        <w:t>Explication de la requête</w:t>
+      </w:r>
+      <w:r>
+        <w:rPr>
+          <w:spacing w:val="-2"/>
+          <w:sz w:val="24"/>
+        </w:rPr>
+        <w:t xml:space="preserve"> </w:t>
+      </w:r>
+      <w:r>
+        <w:rPr>
+          <w:sz w:val="24"/>
+        </w:rPr>
+        <w:t>:</w:t>
+      </w:r>
+    </w:p>
+    <w:p>
+      <w:pPr>
+        <w:pStyle w:val="Paragraphedeliste"/>
+        <w:numPr>
+          <w:ilvl w:val="0"/>
+          <w:numId w:val="2"/>
+        </w:numPr>
+        <w:tabs>
+          <w:tab w:val="left" w:pos="2281"/>
+        </w:tabs>
+        <w:ind w:hanging="362"/>
+        <w:jc w:val="both"/>
+        <w:rPr>
+          <w:sz w:val="24"/>
+        </w:rPr>
+      </w:pPr>
+      <w:proofErr w:type="spellStart"/>
+      <w:r>
+        <w:rPr>
+          <w:sz w:val="24"/>
+        </w:rPr>
+        <w:t>cache</w:t>
+      </w:r>
+      <w:r>
+        <w:rPr>
+          <w:sz w:val="24"/>
+        </w:rPr>
+        <w:t>List</w:t>
+      </w:r>
+      <w:proofErr w:type="spellEnd"/>
+      <w:r>
+        <w:rPr>
+          <w:sz w:val="24"/>
+        </w:rPr>
+        <w:t xml:space="preserve"> : </w:t>
+      </w:r>
+      <w:r>
+        <w:rPr>
+          <w:sz w:val="24"/>
+        </w:rPr>
+        <w:t xml:space="preserve">Liste des </w:t>
+      </w:r>
+      <w:proofErr w:type="spellStart"/>
+      <w:r>
+        <w:rPr>
+          <w:sz w:val="24"/>
+        </w:rPr>
+        <w:t>cachePaths</w:t>
+      </w:r>
+      <w:proofErr w:type="spellEnd"/>
+      <w:r>
+        <w:rPr>
+          <w:sz w:val="24"/>
+        </w:rPr>
+        <w:t xml:space="preserve"> séparé par une virgule</w:t>
+      </w:r>
+    </w:p>
+    <w:p>
+      <w:pPr>
+        <w:pStyle w:val="Titre2"/>
+        <w:numPr>
+          <w:ilvl w:val="2"/>
+          <w:numId w:val="28"/>
+        </w:numPr>
+        <w:tabs>
+          <w:tab w:val="left" w:pos="1560"/>
+        </w:tabs>
+        <w:spacing w:before="21"/>
+        <w:ind w:right="153"/>
+        <w:rPr>
+          <w:lang w:val="en-GB"/>
+        </w:rPr>
+      </w:pPr>
+      <w:proofErr w:type="spellStart"/>
+      <w:r>
+        <w:rPr>
+          <w:b w:val="0"/>
+          <w:lang w:val="en-GB"/>
+        </w:rPr>
+        <w:t>Réponse</w:t>
+      </w:r>
+      <w:proofErr w:type="spellEnd"/>
+      <w:r>
+        <w:rPr>
+          <w:b w:val="0"/>
+          <w:lang w:val="en-GB"/>
+        </w:rPr>
+        <w:t xml:space="preserve">: </w:t>
+      </w:r>
+      <w:r>
+        <w:rPr>
+          <w:spacing w:val="-1"/>
+          <w:lang w:val="en-GB"/>
+        </w:rPr>
+        <w:t>[</w:t>
+      </w:r>
+      <w:r>
+        <w:rPr>
+          <w:spacing w:val="-1"/>
+          <w:lang w:val="en-GB"/>
+        </w:rPr>
+        <w:t>{“cachePath1”:value1,”cachePath2”:value2,…}</w:t>
+      </w:r>
+      <w:r>
+        <w:rPr>
+          <w:lang w:val="en-GB"/>
+        </w:rPr>
+        <w:t>]</w:t>
+      </w:r>
+    </w:p>
+    <w:p>
+      <w:pPr>
+        <w:pStyle w:val="Paragraphedeliste"/>
+        <w:numPr>
+          <w:ilvl w:val="2"/>
+          <w:numId w:val="28"/>
+        </w:numPr>
+        <w:tabs>
+          <w:tab w:val="left" w:pos="1560"/>
+        </w:tabs>
+        <w:ind w:hanging="361"/>
+        <w:rPr>
+          <w:sz w:val="24"/>
+        </w:rPr>
+      </w:pPr>
+      <w:r>
+        <w:rPr>
+          <w:sz w:val="24"/>
+        </w:rPr>
+        <w:t>Remarques</w:t>
+      </w:r>
+      <w:r>
+        <w:rPr>
+          <w:spacing w:val="-2"/>
+          <w:sz w:val="24"/>
+        </w:rPr>
+        <w:t xml:space="preserve"> </w:t>
+      </w:r>
+      <w:r>
+        <w:rPr>
+          <w:sz w:val="24"/>
+        </w:rPr>
+        <w:t>:</w:t>
+      </w:r>
+    </w:p>
+    <w:p>
+      <w:pPr>
+        <w:pStyle w:val="Paragraphedeliste"/>
+        <w:numPr>
+          <w:ilvl w:val="0"/>
+          <w:numId w:val="1"/>
+        </w:numPr>
+        <w:tabs>
+          <w:tab w:val="left" w:pos="2281"/>
+        </w:tabs>
+        <w:spacing w:before="23"/>
+        <w:ind w:right="117"/>
+        <w:jc w:val="both"/>
+        <w:rPr>
+          <w:sz w:val="24"/>
+        </w:rPr>
+      </w:pPr>
+      <w:r>
+        <w:rPr>
+          <w:sz w:val="24"/>
+        </w:rPr>
+        <w:t xml:space="preserve">La valeur reçue pour chaque </w:t>
+      </w:r>
+      <w:proofErr w:type="spellStart"/>
+      <w:r>
+        <w:rPr>
+          <w:sz w:val="24"/>
+        </w:rPr>
+        <w:t>cachePath</w:t>
+      </w:r>
+      <w:proofErr w:type="spellEnd"/>
+      <w:r>
+        <w:rPr>
+          <w:sz w:val="24"/>
+        </w:rPr>
+        <w:t xml:space="preserve"> peut être soit «</w:t>
+      </w:r>
+      <w:r>
+        <w:rPr>
+          <w:rFonts w:ascii="Calibri" w:hAnsi="Calibri" w:cs="Calibri"/>
+          <w:sz w:val="24"/>
+        </w:rPr>
+        <w:t> </w:t>
+      </w:r>
+      <w:proofErr w:type="spellStart"/>
+      <w:r>
+        <w:rPr>
+          <w:sz w:val="24"/>
+        </w:rPr>
+        <w:t>true</w:t>
+      </w:r>
+      <w:proofErr w:type="spellEnd"/>
+      <w:r>
+        <w:rPr>
+          <w:rFonts w:ascii="Calibri" w:hAnsi="Calibri" w:cs="Calibri"/>
+          <w:sz w:val="24"/>
+        </w:rPr>
+        <w:t> </w:t>
+      </w:r>
+      <w:r>
+        <w:rPr>
+          <w:sz w:val="24"/>
+        </w:rPr>
+        <w:t>» soit «</w:t>
+      </w:r>
+      <w:r>
+        <w:rPr>
+          <w:rFonts w:ascii="Calibri" w:hAnsi="Calibri" w:cs="Calibri"/>
+          <w:sz w:val="24"/>
+        </w:rPr>
+        <w:t> </w:t>
+      </w:r>
+      <w:r>
+        <w:rPr>
+          <w:sz w:val="24"/>
+        </w:rPr>
+        <w:t>false</w:t>
+      </w:r>
+      <w:r>
+        <w:rPr>
+          <w:rFonts w:ascii="Calibri" w:hAnsi="Calibri" w:cs="Calibri"/>
+          <w:sz w:val="24"/>
+        </w:rPr>
+        <w:t> </w:t>
+      </w:r>
+      <w:r>
+        <w:rPr>
+          <w:sz w:val="24"/>
+        </w:rPr>
+        <w:t xml:space="preserve">». </w:t>
+      </w:r>
+    </w:p>
+    <w:p>
+      <w:pPr>
+        <w:pStyle w:val="Paragraphedeliste"/>
+        <w:numPr>
+          <w:ilvl w:val="2"/>
+          <w:numId w:val="28"/>
+        </w:numPr>
+        <w:tabs>
+          <w:tab w:val="left" w:pos="1560"/>
+        </w:tabs>
+        <w:spacing w:before="22"/>
+        <w:ind w:hanging="361"/>
+        <w:jc w:val="both"/>
+        <w:rPr>
+          <w:sz w:val="24"/>
+        </w:rPr>
+      </w:pPr>
+      <w:r>
+        <w:rPr>
+          <w:sz w:val="24"/>
+        </w:rPr>
+        <w:t>Exemple</w:t>
+      </w:r>
+      <w:r>
+        <w:rPr>
+          <w:spacing w:val="-1"/>
+          <w:sz w:val="24"/>
+        </w:rPr>
+        <w:t xml:space="preserve"> </w:t>
+      </w:r>
+      <w:r>
+        <w:rPr>
+          <w:sz w:val="24"/>
+        </w:rPr>
+        <w:t>:</w:t>
+      </w:r>
+    </w:p>
+    <w:p>
+      <w:pPr>
+        <w:pStyle w:val="Titre2"/>
+        <w:spacing w:before="21"/>
+        <w:ind w:right="171"/>
+        <w:rPr>
+          <w:lang w:val="en-GB"/>
+        </w:rPr>
+      </w:pPr>
+      <w:r>
+        <w:rPr>
+          <w:lang w:val="en-GB"/>
+        </w:rPr>
+        <w:t>curl 'http://localhost:9000/</w:t>
+      </w:r>
+      <w:r>
+        <w:rPr>
+          <w:lang w:val="en-GB"/>
+        </w:rPr>
+        <w:t>?</w:t>
+      </w:r>
+      <w:proofErr w:type="spellStart"/>
+      <w:r>
+        <w:rPr>
+          <w:lang w:val="en-GB"/>
+        </w:rPr>
+        <w:t>nodeAction</w:t>
+      </w:r>
+      <w:proofErr w:type="spellEnd"/>
+      <w:r>
+        <w:rPr>
+          <w:lang w:val="en-GB"/>
+        </w:rPr>
+        <w:t>=</w:t>
+      </w:r>
+      <w:proofErr w:type="spellStart"/>
+      <w:r>
+        <w:rPr>
+          <w:lang w:val="en-GB"/>
+        </w:rPr>
+        <w:t>checkHashs&amp;cacheList</w:t>
+      </w:r>
+      <w:proofErr w:type="spellEnd"/>
+      <w:r>
+        <w:rPr>
+          <w:lang w:val="en-GB"/>
+        </w:rPr>
+        <w:t>=/sites’</w:t>
+      </w:r>
+    </w:p>
+    <w:p>
+      <w:pPr>
+        <w:pStyle w:val="Titre2"/>
+        <w:spacing w:before="21"/>
+        <w:ind w:right="171"/>
+        <w:rPr>
+          <w:b w:val="0"/>
+          <w:bCs w:val="0"/>
+          <w:lang w:val="en-GB"/>
+        </w:rPr>
+      </w:pPr>
+      <w:r>
+        <w:rPr>
+          <w:b w:val="0"/>
+          <w:bCs w:val="0"/>
+          <w:lang w:val="en-GB"/>
+        </w:rPr>
+        <w:t xml:space="preserve">Response : </w:t>
+      </w:r>
+      <w:r>
+        <w:rPr>
+          <w:lang w:val="en-GB"/>
+        </w:rPr>
+        <w:t>[{"/</w:t>
+      </w:r>
+      <w:proofErr w:type="spellStart"/>
+      <w:r>
+        <w:rPr>
+          <w:lang w:val="en-GB"/>
+        </w:rPr>
+        <w:t>sites":true</w:t>
+      </w:r>
+      <w:proofErr w:type="spellEnd"/>
+      <w:r>
+        <w:rPr>
+          <w:lang w:val="en-GB"/>
+        </w:rPr>
+        <w:t>}]</w:t>
+      </w:r>
+    </w:p>
+    <w:p>
+      <w:pPr>
+        <w:pStyle w:val="Titre2"/>
+        <w:spacing w:before="21"/>
+        <w:ind w:right="171"/>
+        <w:rPr>
+          <w:lang w:val="en-GB"/>
+        </w:rPr>
+      </w:pPr>
+    </w:p>
+    <w:p>
+      <w:pPr>
+        <w:pStyle w:val="Titre2"/>
+        <w:spacing w:before="21"/>
+        <w:ind w:right="171"/>
+        <w:rPr>
+          <w:lang w:val="en-GB"/>
+        </w:rPr>
+      </w:pPr>
+      <w:r>
+        <w:rPr>
+          <w:lang w:val="en-GB"/>
+        </w:rPr>
+        <w:t>curl 'http://localhost:9000/</w:t>
+      </w:r>
+      <w:r>
+        <w:rPr>
+          <w:lang w:val="en-GB"/>
+        </w:rPr>
+        <w:t>?nodeAction=checkHashs&amp;cacheList=/sites</w:t>
+      </w:r>
+      <w:r>
+        <w:rPr>
+          <w:lang w:val="en-GB"/>
+        </w:rPr>
+        <w:t>,/addresses</w:t>
+      </w:r>
+      <w:r>
+        <w:rPr>
+          <w:lang w:val="en-GB"/>
+        </w:rPr>
+        <w:t>’</w:t>
+      </w:r>
+    </w:p>
+    <w:p>
+      <w:pPr>
+        <w:pStyle w:val="Titre2"/>
+        <w:spacing w:before="21"/>
+        <w:ind w:right="171"/>
+        <w:rPr>
+          <w:b w:val="0"/>
+          <w:bCs w:val="0"/>
+          <w:lang w:val="en-GB"/>
+        </w:rPr>
+      </w:pPr>
+      <w:r>
+        <w:rPr>
+          <w:b w:val="0"/>
+          <w:bCs w:val="0"/>
+          <w:lang w:val="en-GB"/>
+        </w:rPr>
+        <w:t xml:space="preserve">Response : </w:t>
+      </w:r>
+      <w:r>
+        <w:rPr>
+          <w:lang w:val="en-GB"/>
+        </w:rPr>
+        <w:t>[{"/</w:t>
+      </w:r>
+      <w:proofErr w:type="spellStart"/>
+      <w:r>
+        <w:rPr>
+          <w:lang w:val="en-GB"/>
+        </w:rPr>
+        <w:t>sites</w:t>
+      </w:r>
+      <w:r>
+        <w:rPr>
+          <w:lang w:val="en-GB"/>
+        </w:rPr>
+        <w:t>":true,"</w:t>
+      </w:r>
+      <w:r>
+        <w:rPr>
+          <w:lang w:val="en-GB"/>
+        </w:rPr>
+        <w:t>addresses</w:t>
+      </w:r>
+      <w:r>
+        <w:rPr>
+          <w:lang w:val="en-GB"/>
+        </w:rPr>
+        <w:t>":true</w:t>
+      </w:r>
+      <w:proofErr w:type="spellEnd"/>
+      <w:r>
+        <w:rPr>
+          <w:lang w:val="en-GB"/>
+        </w:rPr>
+        <w:t>}]</w:t>
+      </w:r>
+    </w:p>
+    <w:p>
+      <w:pPr>
+        <w:pStyle w:val="Titre2"/>
+        <w:spacing w:before="21"/>
+        <w:ind w:right="171"/>
+        <w:rPr>
+          <w:lang w:val="en-GB"/>
+        </w:rPr>
+      </w:pPr>
+    </w:p>
+    <w:p>
+      <w:pPr>
         <w:pStyle w:val="Corpsdetexte"/>
         <w:spacing w:before="4"/>
         <w:ind w:left="0" w:firstLine="0"/>
         <w:rPr>
           <w:b/>
           <w:sz w:val="16"/>
+          <w:lang w:val="en-GB"/>
         </w:rPr>
       </w:pPr>
     </w:p>

</xml_diff>